<commit_message>
Edit and comment on draft data sharing agreement
</commit_message>
<xml_diff>
--- a/hmsc-application/DSA_draft.docx
+++ b/hmsc-application/DSA_draft.docx
@@ -8,6 +8,7 @@
         <w:ind w:left="3549" w:right="3556"/>
         <w:jc w:val="center"/>
       </w:pPr>
+      <w:commentRangeStart w:id="0"/>
       <w:r>
         <w:rPr>
           <w:u w:val="single"/>
@@ -39,6 +40,15 @@
           <w:u w:val="single"/>
         </w:rPr>
         <w:t>Agreement</w:t>
+      </w:r>
+      <w:commentRangeEnd w:id="0"/>
+      <w:r>
+        <w:rPr>
+          <w:rStyle w:val="CommentReference"/>
+          <w:b w:val="0"/>
+          <w:bCs w:val="0"/>
+        </w:rPr>
+        <w:commentReference w:id="0"/>
       </w:r>
     </w:p>
     <w:p>
@@ -69,7 +79,7 @@
       <w:r>
         <w:t xml:space="preserve">”) is made as of </w:t>
       </w:r>
-      <w:ins w:id="0" w:author="Samriddhi Ranjan" w:date="2024-04-18T14:38:00Z">
+      <w:ins w:id="1" w:author="Samriddhi Ranjan" w:date="2024-04-18T14:38:00Z">
         <w:r>
           <w:t xml:space="preserve">&lt;date&gt; </w:t>
         </w:r>
@@ -99,60 +109,67 @@
       <w:r>
         <w:t xml:space="preserve">”) by and between </w:t>
       </w:r>
-      <w:ins w:id="1" w:author="Samriddhi Ranjan" w:date="2024-04-18T15:04:00Z">
+      <w:ins w:id="2" w:author="Martin Gerdin Wärnberg" w:date="2024-05-09T11:52:00Z">
         <w:r>
-          <w:t xml:space="preserve">The </w:t>
+          <w:t xml:space="preserve">the </w:t>
+        </w:r>
+      </w:ins>
+      <w:ins w:id="3" w:author="Samriddhi Ranjan" w:date="2024-04-18T15:04:00Z">
+        <w:del w:id="4" w:author="Martin Gerdin Wärnberg" w:date="2024-05-09T11:52:00Z">
+          <w:r>
+            <w:delText xml:space="preserve">The </w:delText>
+          </w:r>
+          <w:r>
+            <w:rPr>
+              <w:spacing w:val="-1"/>
+            </w:rPr>
+            <w:delText>Karolinska Institutet</w:delText>
+          </w:r>
+        </w:del>
+      </w:ins>
+      <w:ins w:id="5" w:author="Samriddhi Ranjan" w:date="2024-04-18T14:39:00Z">
+        <w:del w:id="6" w:author="Martin Gerdin Wärnberg" w:date="2024-05-09T11:52:00Z">
+          <w:r>
+            <w:delText xml:space="preserve">, </w:delText>
+          </w:r>
+        </w:del>
+      </w:ins>
+      <w:ins w:id="7" w:author="Samriddhi Ranjan" w:date="2024-04-18T14:41:00Z">
+        <w:del w:id="8" w:author="Martin Gerdin Wärnberg" w:date="2024-05-09T11:51:00Z">
+          <w:r>
+            <w:delText>&lt;registration</w:delText>
+          </w:r>
+        </w:del>
+      </w:ins>
+      <w:ins w:id="9" w:author="Samriddhi Ranjan" w:date="2024-04-18T14:44:00Z">
+        <w:del w:id="10" w:author="Martin Gerdin Wärnberg" w:date="2024-05-09T11:51:00Z">
+          <w:r>
+            <w:delText xml:space="preserve"> number</w:delText>
+          </w:r>
+        </w:del>
+      </w:ins>
+      <w:ins w:id="11" w:author="Samriddhi Ranjan" w:date="2024-04-18T14:41:00Z">
+        <w:del w:id="12" w:author="Martin Gerdin Wärnberg" w:date="2024-05-09T11:51:00Z">
+          <w:r>
+            <w:delText xml:space="preserve"> of organization&gt; </w:delText>
+          </w:r>
+        </w:del>
+      </w:ins>
+      <w:del w:id="13" w:author="Martin Gerdin Wärnberg" w:date="2024-05-09T11:52:00Z">
+        <w:r>
+          <w:delText xml:space="preserve"> </w:delText>
         </w:r>
         <w:r>
           <w:rPr>
-            <w:spacing w:val="-1"/>
+            <w:highlight w:val="yellow"/>
           </w:rPr>
-          <w:t xml:space="preserve">Karolinska </w:t>
+          <w:delText>a public company limited by guarantee</w:delText>
         </w:r>
-        <w:proofErr w:type="spellStart"/>
         <w:r>
-          <w:rPr>
-            <w:spacing w:val="-1"/>
-          </w:rPr>
-          <w:t>Institutet</w:t>
-        </w:r>
-      </w:ins>
-      <w:proofErr w:type="spellEnd"/>
-      <w:ins w:id="2" w:author="Samriddhi Ranjan" w:date="2024-04-18T14:39:00Z">
-        <w:r>
-          <w:t xml:space="preserve">, </w:t>
-        </w:r>
-      </w:ins>
-      <w:ins w:id="3" w:author="Samriddhi Ranjan" w:date="2024-04-18T14:41:00Z">
-        <w:r>
-          <w:t>&lt;registration</w:t>
-        </w:r>
-      </w:ins>
-      <w:ins w:id="4" w:author="Samriddhi Ranjan" w:date="2024-04-18T14:44:00Z">
-        <w:r>
-          <w:t xml:space="preserve"> number</w:t>
-        </w:r>
-      </w:ins>
-      <w:ins w:id="5" w:author="Samriddhi Ranjan" w:date="2024-04-18T14:41:00Z">
-        <w:r>
-          <w:t xml:space="preserve"> of organization&gt; </w:t>
-        </w:r>
-      </w:ins>
-      <w:del w:id="6" w:author="Samriddhi Ranjan" w:date="2024-04-18T14:39:00Z">
-        <w:r>
-          <w:delText xml:space="preserve"> </w:delText>
+          <w:delText xml:space="preserve"> incorporated in </w:delText>
         </w:r>
       </w:del>
-      <w:r>
-        <w:rPr>
-          <w:highlight w:val="yellow"/>
-        </w:rPr>
-        <w:t>a public company limited by guarantee</w:t>
-      </w:r>
-      <w:r>
-        <w:t xml:space="preserve"> incorporated in </w:t>
-      </w:r>
-      <w:ins w:id="7" w:author="Samriddhi Ranjan" w:date="2024-04-18T14:40:00Z">
+      <w:ins w:id="14" w:author="Samriddhi Ranjan" w:date="2024-04-18T14:40:00Z">
         <w:r>
           <w:t xml:space="preserve">Karolinska </w:t>
         </w:r>
@@ -160,9 +177,44 @@
         <w:r>
           <w:t>Institutet</w:t>
         </w:r>
-        <w:proofErr w:type="spellEnd"/>
+      </w:ins>
+      <w:proofErr w:type="spellEnd"/>
+      <w:ins w:id="15" w:author="Martin Gerdin Wärnberg" w:date="2024-05-09T11:52:00Z">
         <w:r>
-          <w:t xml:space="preserve">, 171 77 Stockholm, </w:t>
+          <w:t xml:space="preserve"> </w:t>
+        </w:r>
+        <w:r>
+          <w:t>(</w:t>
+        </w:r>
+        <w:r>
+          <w:rPr>
+            <w:lang w:val="en-GB"/>
+          </w:rPr>
+          <w:t>org.nr 202100-2373</w:t>
+        </w:r>
+        <w:r>
+          <w:rPr>
+            <w:lang w:val="en-GB"/>
+          </w:rPr>
+          <w:t>)</w:t>
+        </w:r>
+        <w:r>
+          <w:t xml:space="preserve">, a medical university having </w:t>
+        </w:r>
+      </w:ins>
+      <w:ins w:id="16" w:author="Martin Gerdin Wärnberg" w:date="2024-05-09T11:53:00Z">
+        <w:r>
+          <w:t>an address at</w:t>
+        </w:r>
+      </w:ins>
+      <w:ins w:id="17" w:author="Samriddhi Ranjan" w:date="2024-04-18T14:40:00Z">
+        <w:del w:id="18" w:author="Martin Gerdin Wärnberg" w:date="2024-05-09T11:52:00Z">
+          <w:r>
+            <w:delText>,</w:delText>
+          </w:r>
+        </w:del>
+        <w:r>
+          <w:t xml:space="preserve"> 171 77 Stockholm, </w:t>
         </w:r>
         <w:r>
           <w:rPr>
@@ -177,7 +229,7 @@
           <w:t xml:space="preserve"> </w:t>
         </w:r>
       </w:ins>
-      <w:ins w:id="8" w:author="Samriddhi Ranjan" w:date="2024-04-18T14:43:00Z">
+      <w:ins w:id="19" w:author="Samriddhi Ranjan" w:date="2024-04-18T14:43:00Z">
         <w:r>
           <w:rPr>
             <w:spacing w:val="-2"/>
@@ -283,12 +335,12 @@
       <w:r>
         <w:t xml:space="preserve">Each of </w:t>
       </w:r>
-      <w:ins w:id="9" w:author="Samriddhi Ranjan" w:date="2024-04-18T14:43:00Z">
+      <w:ins w:id="20" w:author="Samriddhi Ranjan" w:date="2024-04-18T14:43:00Z">
         <w:r>
           <w:t>KI</w:t>
         </w:r>
       </w:ins>
-      <w:ins w:id="10" w:author="Samriddhi Ranjan" w:date="2024-04-18T14:44:00Z">
+      <w:ins w:id="21" w:author="Samriddhi Ranjan" w:date="2024-04-18T14:44:00Z">
         <w:r>
           <w:t xml:space="preserve"> </w:t>
         </w:r>
@@ -309,11 +361,7 @@
         <w:t>Party</w:t>
       </w:r>
       <w:r>
-        <w:t xml:space="preserve">” </w:t>
-      </w:r>
-      <w:proofErr w:type="gramStart"/>
-      <w:r>
-        <w:t>and</w:t>
+        <w:t>” and</w:t>
       </w:r>
       <w:r>
         <w:t xml:space="preserve"> </w:t>
@@ -325,11 +373,7 @@
         <w:t xml:space="preserve"> </w:t>
       </w:r>
       <w:r>
-        <w:t>collectively</w:t>
-      </w:r>
-      <w:proofErr w:type="gramEnd"/>
-      <w:r>
-        <w:t xml:space="preserve"> as the “</w:t>
+        <w:t>collectively as the “</w:t>
       </w:r>
       <w:r>
         <w:rPr>
@@ -399,7 +443,7 @@
       <w:r>
         <w:t xml:space="preserve"> research study “</w:t>
       </w:r>
-      <w:ins w:id="11" w:author="Samriddhi Ranjan" w:date="2024-04-18T14:45:00Z">
+      <w:ins w:id="22" w:author="Samriddhi Ranjan" w:date="2024-04-18T14:45:00Z">
         <w:r>
           <w:rPr>
             <w:spacing w:val="-1"/>
@@ -407,15 +451,17 @@
           <w:t>Effects of Advanced Trauma Life Support ® Training Compared to Standard Care on Adult Trauma Patient Outcomes: A Cluster Randomised Trial</w:t>
         </w:r>
       </w:ins>
-      <w:ins w:id="12" w:author="Samriddhi Ranjan" w:date="2024-04-18T14:58:00Z">
-        <w:r>
-          <w:rPr>
-            <w:spacing w:val="-1"/>
-          </w:rPr>
-          <w:t xml:space="preserve"> (TERN)</w:t>
-        </w:r>
+      <w:ins w:id="23" w:author="Samriddhi Ranjan" w:date="2024-04-18T14:58:00Z">
+        <w:del w:id="24" w:author="Martin Gerdin Wärnberg" w:date="2024-05-09T11:53:00Z">
+          <w:r>
+            <w:rPr>
+              <w:spacing w:val="-1"/>
+            </w:rPr>
+            <w:delText xml:space="preserve"> (TERN)</w:delText>
+          </w:r>
+        </w:del>
       </w:ins>
-      <w:ins w:id="13" w:author="Samriddhi Ranjan" w:date="2024-04-18T14:45:00Z">
+      <w:ins w:id="25" w:author="Samriddhi Ranjan" w:date="2024-04-18T14:45:00Z">
         <w:r>
           <w:rPr>
             <w:spacing w:val="-1"/>
@@ -1291,7 +1337,7 @@
         <w:ind w:right="366"/>
         <w:jc w:val="both"/>
         <w:rPr>
-          <w:ins w:id="14" w:author="Samriddhi Ranjan" w:date="2024-04-18T14:54:00Z"/>
+          <w:ins w:id="26" w:author="Samriddhi Ranjan" w:date="2024-04-18T14:54:00Z"/>
           <w:sz w:val="24"/>
           <w:szCs w:val="24"/>
         </w:rPr>
@@ -1318,7 +1364,7 @@
         </w:rPr>
         <w:t xml:space="preserve"> submitted to the Health Ministry’s Screening Committee.</w:t>
       </w:r>
-      <w:del w:id="15" w:author="Nikita Bathla" w:date="2024-03-21T11:01:00Z">
+      <w:del w:id="27" w:author="Nikita Bathla" w:date="2024-03-21T11:01:00Z">
         <w:r>
           <w:rPr>
             <w:sz w:val="24"/>
@@ -1345,7 +1391,7 @@
           <w:szCs w:val="24"/>
         </w:rPr>
       </w:pPr>
-      <w:ins w:id="16" w:author="Nikita Bathla" w:date="2024-03-20T14:02:00Z">
+      <w:ins w:id="28" w:author="Nikita Bathla" w:date="2024-03-20T14:02:00Z">
         <w:r>
           <w:rPr>
             <w:sz w:val="24"/>
@@ -1361,7 +1407,7 @@
         </w:rPr>
         <w:t xml:space="preserve"> </w:t>
       </w:r>
-      <w:ins w:id="17" w:author="Nikita Bathla" w:date="2024-03-20T14:04:00Z">
+      <w:ins w:id="29" w:author="Nikita Bathla" w:date="2024-03-20T14:04:00Z">
         <w:r>
           <w:rPr>
             <w:sz w:val="24"/>
@@ -1377,7 +1423,7 @@
         </w:rPr>
         <w:t xml:space="preserve"> </w:t>
       </w:r>
-      <w:ins w:id="18" w:author="Samriddhi Ranjan" w:date="2024-05-07T12:02:00Z">
+      <w:ins w:id="30" w:author="Samriddhi Ranjan" w:date="2024-05-07T12:02:00Z">
         <w:r>
           <w:rPr>
             <w:sz w:val="24"/>
@@ -1386,16 +1432,79 @@
           <w:t xml:space="preserve">version </w:t>
         </w:r>
       </w:ins>
-      <w:ins w:id="19" w:author="Samriddhi Ranjan" w:date="2024-05-07T12:03:00Z">
+      <w:ins w:id="31" w:author="Samriddhi Ranjan" w:date="2024-05-07T12:03:00Z">
+        <w:del w:id="32" w:author="Martin Gerdin Wärnberg" w:date="2024-05-09T11:53:00Z">
+          <w:r>
+            <w:rPr>
+              <w:sz w:val="24"/>
+              <w:szCs w:val="24"/>
+            </w:rPr>
+            <w:delText>TERN protocol_</w:delText>
+          </w:r>
+        </w:del>
         <w:r>
           <w:rPr>
             <w:sz w:val="24"/>
             <w:szCs w:val="24"/>
           </w:rPr>
-          <w:t>TERN protocol_V1.0.0_2024-03-28</w:t>
+          <w:t>V1.</w:t>
         </w:r>
       </w:ins>
-      <w:ins w:id="20" w:author="Nikita Bathla" w:date="2024-03-20T14:02:00Z">
+      <w:ins w:id="33" w:author="Martin Gerdin Wärnberg" w:date="2024-05-09T11:53:00Z">
+        <w:r>
+          <w:rPr>
+            <w:sz w:val="24"/>
+            <w:szCs w:val="24"/>
+          </w:rPr>
+          <w:t>1</w:t>
+        </w:r>
+      </w:ins>
+      <w:ins w:id="34" w:author="Samriddhi Ranjan" w:date="2024-05-07T12:03:00Z">
+        <w:del w:id="35" w:author="Martin Gerdin Wärnberg" w:date="2024-05-09T11:53:00Z">
+          <w:r>
+            <w:rPr>
+              <w:sz w:val="24"/>
+              <w:szCs w:val="24"/>
+            </w:rPr>
+            <w:delText>0</w:delText>
+          </w:r>
+        </w:del>
+        <w:r>
+          <w:rPr>
+            <w:sz w:val="24"/>
+            <w:szCs w:val="24"/>
+          </w:rPr>
+          <w:t>.0</w:t>
+        </w:r>
+      </w:ins>
+      <w:ins w:id="36" w:author="Martin Gerdin Wärnberg" w:date="2024-05-09T11:53:00Z">
+        <w:r>
+          <w:rPr>
+            <w:sz w:val="24"/>
+            <w:szCs w:val="24"/>
+          </w:rPr>
+          <w:t xml:space="preserve"> </w:t>
+        </w:r>
+      </w:ins>
+      <w:ins w:id="37" w:author="Samriddhi Ranjan" w:date="2024-05-07T12:03:00Z">
+        <w:del w:id="38" w:author="Martin Gerdin Wärnberg" w:date="2024-05-09T11:53:00Z">
+          <w:r>
+            <w:rPr>
+              <w:sz w:val="24"/>
+              <w:szCs w:val="24"/>
+            </w:rPr>
+            <w:delText>_</w:delText>
+          </w:r>
+        </w:del>
+        <w:r>
+          <w:rPr>
+            <w:sz w:val="24"/>
+            <w:szCs w:val="24"/>
+          </w:rPr>
+          <w:t>2024-03-28</w:t>
+        </w:r>
+      </w:ins>
+      <w:ins w:id="39" w:author="Nikita Bathla" w:date="2024-03-20T14:02:00Z">
         <w:r>
           <w:rPr>
             <w:sz w:val="24"/>
@@ -1404,7 +1513,7 @@
           <w:t xml:space="preserve">. </w:t>
         </w:r>
       </w:ins>
-      <w:ins w:id="21" w:author="Nikita Bathla" w:date="2024-03-20T14:03:00Z">
+      <w:ins w:id="40" w:author="Nikita Bathla" w:date="2024-03-20T14:03:00Z">
         <w:r>
           <w:rPr>
             <w:sz w:val="24"/>
@@ -1413,7 +1522,7 @@
           <w:t>Authorships will be determined following guidelines developed by the International Committee of Medical Journal Editors</w:t>
         </w:r>
       </w:ins>
-      <w:ins w:id="22" w:author="Nikita Bathla" w:date="2024-03-20T14:04:00Z">
+      <w:ins w:id="41" w:author="Nikita Bathla" w:date="2024-03-20T14:04:00Z">
         <w:r>
           <w:rPr>
             <w:sz w:val="24"/>
@@ -1422,7 +1531,7 @@
           <w:t xml:space="preserve"> (ICJME)</w:t>
         </w:r>
       </w:ins>
-      <w:ins w:id="23" w:author="Nikita Bathla" w:date="2024-03-20T14:03:00Z">
+      <w:ins w:id="42" w:author="Nikita Bathla" w:date="2024-03-20T14:03:00Z">
         <w:r>
           <w:rPr>
             <w:sz w:val="24"/>
@@ -2176,13 +2285,53 @@
       </w:r>
     </w:p>
     <w:sectPr>
-      <w:footerReference w:type="default" r:id="rId7"/>
+      <w:footerReference w:type="default" r:id="rId11"/>
       <w:pgSz w:w="12240" w:h="15840"/>
       <w:pgMar w:top="1360" w:right="1320" w:bottom="280" w:left="1340" w:header="720" w:footer="720" w:gutter="0"/>
       <w:cols w:space="720"/>
     </w:sectPr>
   </w:body>
 </w:document>
+</file>
+
+<file path=word/comments.xml><?xml version="1.0" encoding="utf-8"?>
+<w:comments xmlns:wpc="http://schemas.microsoft.com/office/word/2010/wordprocessingCanvas" xmlns:cx="http://schemas.microsoft.com/office/drawing/2014/chartex" xmlns:cx1="http://schemas.microsoft.com/office/drawing/2015/9/8/chartex" xmlns:cx2="http://schemas.microsoft.com/office/drawing/2015/10/21/chartex" xmlns:cx3="http://schemas.microsoft.com/office/drawing/2016/5/9/chartex" xmlns:cx4="http://schemas.microsoft.com/office/drawing/2016/5/10/chartex" xmlns:cx5="http://schemas.microsoft.com/office/drawing/2016/5/11/chartex" xmlns:cx6="http://schemas.microsoft.com/office/drawing/2016/5/12/chartex" xmlns:cx7="http://schemas.microsoft.com/office/drawing/2016/5/13/chartex" xmlns:cx8="http://schemas.microsoft.com/office/drawing/2016/5/14/chartex" xmlns:mc="http://schemas.openxmlformats.org/markup-compatibility/2006" xmlns:aink="http://schemas.microsoft.com/office/drawing/2016/ink" xmlns:am3d="http://schemas.microsoft.com/office/drawing/2017/model3d" xmlns:o="urn:schemas-microsoft-com:office:office" xmlns:oel="http://schemas.microsoft.com/office/2019/extlst" xmlns:r="http://schemas.openxmlformats.org/officeDocument/2006/relationships" xmlns:m="http://schemas.openxmlformats.org/officeDocument/2006/math" xmlns:v="urn:schemas-microsoft-com:vml" xmlns:wp14="http://schemas.microsoft.com/office/word/2010/wordprocessingDrawing" xmlns:wp="http://schemas.openxmlformats.org/drawingml/2006/wordprocessingDrawing" xmlns:w10="urn:schemas-microsoft-com:office:word" xmlns:w="http://schemas.openxmlformats.org/wordprocessingml/2006/main" xmlns:w14="http://schemas.microsoft.com/office/word/2010/wordml" xmlns:w15="http://schemas.microsoft.com/office/word/2012/wordml" xmlns:w16cex="http://schemas.microsoft.com/office/word/2018/wordml/cex" xmlns:w16cid="http://schemas.microsoft.com/office/word/2016/wordml/cid" xmlns:w16="http://schemas.microsoft.com/office/word/2018/wordml" xmlns:w16sdtdh="http://schemas.microsoft.com/office/word/2020/wordml/sdtdatahash" xmlns:w16se="http://schemas.microsoft.com/office/word/2015/wordml/symex" xmlns:wpg="http://schemas.microsoft.com/office/word/2010/wordprocessingGroup" xmlns:wpi="http://schemas.microsoft.com/office/word/2010/wordprocessingInk" xmlns:wne="http://schemas.microsoft.com/office/word/2006/wordml" xmlns:wps="http://schemas.microsoft.com/office/word/2010/wordprocessingShape" mc:Ignorable="w14 w15 w16se w16cid w16 w16cex w16sdtdh wp14">
+  <w:comment w:id="0" w:author="Martin Gerdin Wärnberg" w:date="2024-05-09T11:54:00Z" w:initials="MGW">
+    <w:p>
+      <w:r>
+        <w:rPr>
+          <w:rStyle w:val="CommentReference"/>
+        </w:rPr>
+        <w:annotationRef/>
+      </w:r>
+      <w:r>
+        <w:rPr>
+          <w:sz w:val="20"/>
+          <w:szCs w:val="20"/>
+        </w:rPr>
+        <w:t>I suggest we drop the TERN acronym from here</w:t>
+      </w:r>
+    </w:p>
+  </w:comment>
+</w:comments>
+</file>
+
+<file path=word/commentsExtended.xml><?xml version="1.0" encoding="utf-8"?>
+<w15:commentsEx xmlns:wpc="http://schemas.microsoft.com/office/word/2010/wordprocessingCanvas" xmlns:cx="http://schemas.microsoft.com/office/drawing/2014/chartex" xmlns:cx1="http://schemas.microsoft.com/office/drawing/2015/9/8/chartex" xmlns:cx2="http://schemas.microsoft.com/office/drawing/2015/10/21/chartex" xmlns:cx3="http://schemas.microsoft.com/office/drawing/2016/5/9/chartex" xmlns:cx4="http://schemas.microsoft.com/office/drawing/2016/5/10/chartex" xmlns:cx5="http://schemas.microsoft.com/office/drawing/2016/5/11/chartex" xmlns:cx6="http://schemas.microsoft.com/office/drawing/2016/5/12/chartex" xmlns:cx7="http://schemas.microsoft.com/office/drawing/2016/5/13/chartex" xmlns:cx8="http://schemas.microsoft.com/office/drawing/2016/5/14/chartex" xmlns:mc="http://schemas.openxmlformats.org/markup-compatibility/2006" xmlns:aink="http://schemas.microsoft.com/office/drawing/2016/ink" xmlns:am3d="http://schemas.microsoft.com/office/drawing/2017/model3d" xmlns:o="urn:schemas-microsoft-com:office:office" xmlns:oel="http://schemas.microsoft.com/office/2019/extlst" xmlns:r="http://schemas.openxmlformats.org/officeDocument/2006/relationships" xmlns:m="http://schemas.openxmlformats.org/officeDocument/2006/math" xmlns:v="urn:schemas-microsoft-com:vml" xmlns:wp14="http://schemas.microsoft.com/office/word/2010/wordprocessingDrawing" xmlns:wp="http://schemas.openxmlformats.org/drawingml/2006/wordprocessingDrawing" xmlns:w10="urn:schemas-microsoft-com:office:word" xmlns:w="http://schemas.openxmlformats.org/wordprocessingml/2006/main" xmlns:w14="http://schemas.microsoft.com/office/word/2010/wordml" xmlns:w15="http://schemas.microsoft.com/office/word/2012/wordml" xmlns:w16cex="http://schemas.microsoft.com/office/word/2018/wordml/cex" xmlns:w16cid="http://schemas.microsoft.com/office/word/2016/wordml/cid" xmlns:w16="http://schemas.microsoft.com/office/word/2018/wordml" xmlns:w16sdtdh="http://schemas.microsoft.com/office/word/2020/wordml/sdtdatahash" xmlns:w16se="http://schemas.microsoft.com/office/word/2015/wordml/symex" xmlns:wpg="http://schemas.microsoft.com/office/word/2010/wordprocessingGroup" xmlns:wpi="http://schemas.microsoft.com/office/word/2010/wordprocessingInk" xmlns:wne="http://schemas.microsoft.com/office/word/2006/wordml" xmlns:wps="http://schemas.microsoft.com/office/word/2010/wordprocessingShape" mc:Ignorable="w14 w15 w16se w16cid w16 w16cex w16sdtdh wp14">
+  <w15:commentEx w15:paraId="592FE437" w15:done="0"/>
+</w15:commentsEx>
+</file>
+
+<file path=word/commentsExtensible.xml><?xml version="1.0" encoding="utf-8"?>
+<w16cex:commentsExtensible xmlns:wpc="http://schemas.microsoft.com/office/word/2010/wordprocessingCanvas" xmlns:cx="http://schemas.microsoft.com/office/drawing/2014/chartex" xmlns:cx1="http://schemas.microsoft.com/office/drawing/2015/9/8/chartex" xmlns:cx2="http://schemas.microsoft.com/office/drawing/2015/10/21/chartex" xmlns:cx3="http://schemas.microsoft.com/office/drawing/2016/5/9/chartex" xmlns:cx4="http://schemas.microsoft.com/office/drawing/2016/5/10/chartex" xmlns:cx5="http://schemas.microsoft.com/office/drawing/2016/5/11/chartex" xmlns:cx6="http://schemas.microsoft.com/office/drawing/2016/5/12/chartex" xmlns:cx7="http://schemas.microsoft.com/office/drawing/2016/5/13/chartex" xmlns:cx8="http://schemas.microsoft.com/office/drawing/2016/5/14/chartex" xmlns:cr="http://schemas.microsoft.com/office/comments/2020/reactions" xmlns:mc="http://schemas.openxmlformats.org/markup-compatibility/2006" xmlns:aink="http://schemas.microsoft.com/office/drawing/2016/ink" xmlns:am3d="http://schemas.microsoft.com/office/drawing/2017/model3d" xmlns:o="urn:schemas-microsoft-com:office:office" xmlns:oel="http://schemas.microsoft.com/office/2019/extlst" xmlns:r="http://schemas.openxmlformats.org/officeDocument/2006/relationships" xmlns:m="http://schemas.openxmlformats.org/officeDocument/2006/math" xmlns:v="urn:schemas-microsoft-com:vml" xmlns:wp14="http://schemas.microsoft.com/office/word/2010/wordprocessingDrawing" xmlns:wp="http://schemas.openxmlformats.org/drawingml/2006/wordprocessingDrawing" xmlns:w10="urn:schemas-microsoft-com:office:word" xmlns:w="http://schemas.openxmlformats.org/wordprocessingml/2006/main" xmlns:w14="http://schemas.microsoft.com/office/word/2010/wordml" xmlns:w15="http://schemas.microsoft.com/office/word/2012/wordml" xmlns:w16cex="http://schemas.microsoft.com/office/word/2018/wordml/cex" xmlns:w16cid="http://schemas.microsoft.com/office/word/2016/wordml/cid" xmlns:w16="http://schemas.microsoft.com/office/word/2018/wordml" xmlns:w16sdtdh="http://schemas.microsoft.com/office/word/2020/wordml/sdtdatahash" xmlns:w16se="http://schemas.microsoft.com/office/word/2015/wordml/symex" xmlns:wpg="http://schemas.microsoft.com/office/word/2010/wordprocessingGroup" xmlns:wpi="http://schemas.microsoft.com/office/word/2010/wordprocessingInk" xmlns:wne="http://schemas.microsoft.com/office/word/2006/wordml" xmlns:wps="http://schemas.microsoft.com/office/word/2010/wordprocessingShape" mc:Ignorable="w14 w15 w16se w16cid w16 w16cex w16sdtdh cr wp14">
+  <w16cex:commentExtensible w16cex:durableId="7F74158F" w16cex:dateUtc="2024-05-09T09:54:00Z"/>
+</w16cex:commentsExtensible>
+</file>
+
+<file path=word/commentsIds.xml><?xml version="1.0" encoding="utf-8"?>
+<w16cid:commentsIds xmlns:wpc="http://schemas.microsoft.com/office/word/2010/wordprocessingCanvas" xmlns:cx="http://schemas.microsoft.com/office/drawing/2014/chartex" xmlns:cx1="http://schemas.microsoft.com/office/drawing/2015/9/8/chartex" xmlns:cx2="http://schemas.microsoft.com/office/drawing/2015/10/21/chartex" xmlns:cx3="http://schemas.microsoft.com/office/drawing/2016/5/9/chartex" xmlns:cx4="http://schemas.microsoft.com/office/drawing/2016/5/10/chartex" xmlns:cx5="http://schemas.microsoft.com/office/drawing/2016/5/11/chartex" xmlns:cx6="http://schemas.microsoft.com/office/drawing/2016/5/12/chartex" xmlns:cx7="http://schemas.microsoft.com/office/drawing/2016/5/13/chartex" xmlns:cx8="http://schemas.microsoft.com/office/drawing/2016/5/14/chartex" xmlns:mc="http://schemas.openxmlformats.org/markup-compatibility/2006" xmlns:aink="http://schemas.microsoft.com/office/drawing/2016/ink" xmlns:am3d="http://schemas.microsoft.com/office/drawing/2017/model3d" xmlns:o="urn:schemas-microsoft-com:office:office" xmlns:oel="http://schemas.microsoft.com/office/2019/extlst" xmlns:r="http://schemas.openxmlformats.org/officeDocument/2006/relationships" xmlns:m="http://schemas.openxmlformats.org/officeDocument/2006/math" xmlns:v="urn:schemas-microsoft-com:vml" xmlns:wp14="http://schemas.microsoft.com/office/word/2010/wordprocessingDrawing" xmlns:wp="http://schemas.openxmlformats.org/drawingml/2006/wordprocessingDrawing" xmlns:w10="urn:schemas-microsoft-com:office:word" xmlns:w="http://schemas.openxmlformats.org/wordprocessingml/2006/main" xmlns:w14="http://schemas.microsoft.com/office/word/2010/wordml" xmlns:w15="http://schemas.microsoft.com/office/word/2012/wordml" xmlns:w16cex="http://schemas.microsoft.com/office/word/2018/wordml/cex" xmlns:w16cid="http://schemas.microsoft.com/office/word/2016/wordml/cid" xmlns:w16="http://schemas.microsoft.com/office/word/2018/wordml" xmlns:w16sdtdh="http://schemas.microsoft.com/office/word/2020/wordml/sdtdatahash" xmlns:w16se="http://schemas.microsoft.com/office/word/2015/wordml/symex" xmlns:wpg="http://schemas.microsoft.com/office/word/2010/wordprocessingGroup" xmlns:wpi="http://schemas.microsoft.com/office/word/2010/wordprocessingInk" xmlns:wne="http://schemas.microsoft.com/office/word/2006/wordml" xmlns:wps="http://schemas.microsoft.com/office/word/2010/wordprocessingShape" mc:Ignorable="w14 w15 w16se w16cid w16 w16cex w16sdtdh wp14">
+  <w16cid:commentId w16cid:paraId="592FE437" w16cid:durableId="7F74158F"/>
+</w16cid:commentsIds>
 </file>
 
 <file path=word/endnotes.xml><?xml version="1.0" encoding="utf-8"?>
@@ -2214,12 +2363,37 @@
       </w:tabs>
       <w:ind w:right="260"/>
     </w:pPr>
+    <w:del w:id="43" w:author="Martin Gerdin Wärnberg" w:date="2024-05-09T11:54:00Z">
+      <w:r>
+        <w:rPr>
+          <w:sz w:val="20"/>
+          <w:szCs w:val="20"/>
+        </w:rPr>
+        <w:delText xml:space="preserve">TERN </w:delText>
+      </w:r>
+    </w:del>
+    <w:ins w:id="44" w:author="Martin Gerdin Wärnberg" w:date="2024-05-09T11:54:00Z">
+      <w:r>
+        <w:rPr>
+          <w:sz w:val="20"/>
+          <w:szCs w:val="20"/>
+        </w:rPr>
+        <w:t>ATLS vs Standard Care Trial</w:t>
+      </w:r>
+      <w:r>
+        <w:rPr>
+          <w:sz w:val="20"/>
+          <w:szCs w:val="20"/>
+        </w:rPr>
+        <w:t xml:space="preserve"> </w:t>
+      </w:r>
+    </w:ins>
     <w:r>
       <w:rPr>
         <w:sz w:val="20"/>
         <w:szCs w:val="20"/>
       </w:rPr>
-      <w:t>TERN Data Sharing Agreement Version 0.1 Dated 18 April 24</w:t>
+      <w:t>Data Sharing Agreement Version 0.1 Dated 18 April 24</w:t>
     </w:r>
     <w:r>
       <w:t xml:space="preserve"> </w:t>
@@ -2227,9 +2401,11 @@
     <w:r>
       <w:tab/>
     </w:r>
-    <w:r>
-      <w:tab/>
-    </w:r>
+    <w:del w:id="45" w:author="Martin Gerdin Wärnberg" w:date="2024-05-09T11:54:00Z">
+      <w:r>
+        <w:tab/>
+      </w:r>
+    </w:del>
     <w:r>
       <w:tab/>
     </w:r>
@@ -2238,87 +2414,171 @@
     </w:r>
     <w:r>
       <w:rPr>
+        <w:spacing w:val="1"/>
         <w:w w:val="61"/>
         <w:fitText w:val="567" w:id="-996946944"/>
+        <w:rPrChange w:id="46" w:author="Martin Gerdin Wärnberg" w:date="2024-05-09T11:54:00Z">
+          <w:rPr>
+            <w:w w:val="61"/>
+            <w:fitText w:val="567" w:id="-996946944"/>
+          </w:rPr>
+        </w:rPrChange>
       </w:rPr>
       <w:t xml:space="preserve">Page </w:t>
     </w:r>
     <w:r>
       <w:rPr>
+        <w:spacing w:val="1"/>
         <w:w w:val="61"/>
         <w:fitText w:val="567" w:id="-996946944"/>
+        <w:rPrChange w:id="47" w:author="Martin Gerdin Wärnberg" w:date="2024-05-09T11:54:00Z">
+          <w:rPr>
+            <w:w w:val="61"/>
+            <w:fitText w:val="567" w:id="-996946944"/>
+          </w:rPr>
+        </w:rPrChange>
       </w:rPr>
       <w:fldChar w:fldCharType="begin"/>
     </w:r>
     <w:r>
       <w:rPr>
+        <w:spacing w:val="1"/>
         <w:w w:val="61"/>
         <w:fitText w:val="567" w:id="-996946944"/>
+        <w:rPrChange w:id="48" w:author="Martin Gerdin Wärnberg" w:date="2024-05-09T11:54:00Z">
+          <w:rPr>
+            <w:w w:val="61"/>
+            <w:fitText w:val="567" w:id="-996946944"/>
+          </w:rPr>
+        </w:rPrChange>
       </w:rPr>
       <w:instrText xml:space="preserve"> PAGE   \* MERGEFORMAT </w:instrText>
     </w:r>
     <w:r>
       <w:rPr>
+        <w:spacing w:val="1"/>
         <w:w w:val="61"/>
         <w:fitText w:val="567" w:id="-996946944"/>
+        <w:rPrChange w:id="49" w:author="Martin Gerdin Wärnberg" w:date="2024-05-09T11:54:00Z">
+          <w:rPr>
+            <w:w w:val="61"/>
+            <w:fitText w:val="567" w:id="-996946944"/>
+          </w:rPr>
+        </w:rPrChange>
       </w:rPr>
       <w:fldChar w:fldCharType="separate"/>
     </w:r>
     <w:r>
       <w:rPr>
+        <w:spacing w:val="1"/>
         <w:w w:val="61"/>
         <w:fitText w:val="567" w:id="-996946944"/>
+        <w:rPrChange w:id="50" w:author="Martin Gerdin Wärnberg" w:date="2024-05-09T11:54:00Z">
+          <w:rPr>
+            <w:w w:val="61"/>
+            <w:fitText w:val="567" w:id="-996946944"/>
+          </w:rPr>
+        </w:rPrChange>
       </w:rPr>
       <w:t>1</w:t>
     </w:r>
     <w:r>
       <w:rPr>
+        <w:spacing w:val="1"/>
         <w:w w:val="61"/>
         <w:fitText w:val="567" w:id="-996946944"/>
+        <w:rPrChange w:id="51" w:author="Martin Gerdin Wärnberg" w:date="2024-05-09T11:54:00Z">
+          <w:rPr>
+            <w:w w:val="61"/>
+            <w:fitText w:val="567" w:id="-996946944"/>
+          </w:rPr>
+        </w:rPrChange>
       </w:rPr>
       <w:fldChar w:fldCharType="end"/>
     </w:r>
     <w:r>
       <w:rPr>
+        <w:spacing w:val="1"/>
         <w:w w:val="61"/>
         <w:fitText w:val="567" w:id="-996946944"/>
+        <w:rPrChange w:id="52" w:author="Martin Gerdin Wärnberg" w:date="2024-05-09T11:54:00Z">
+          <w:rPr>
+            <w:w w:val="61"/>
+            <w:fitText w:val="567" w:id="-996946944"/>
+          </w:rPr>
+        </w:rPrChange>
       </w:rPr>
       <w:t xml:space="preserve"> | </w:t>
     </w:r>
     <w:r>
       <w:rPr>
+        <w:spacing w:val="1"/>
         <w:w w:val="61"/>
         <w:fitText w:val="567" w:id="-996946944"/>
+        <w:rPrChange w:id="53" w:author="Martin Gerdin Wärnberg" w:date="2024-05-09T11:54:00Z">
+          <w:rPr>
+            <w:w w:val="61"/>
+            <w:fitText w:val="567" w:id="-996946944"/>
+          </w:rPr>
+        </w:rPrChange>
       </w:rPr>
       <w:fldChar w:fldCharType="begin"/>
     </w:r>
     <w:r>
       <w:rPr>
+        <w:spacing w:val="1"/>
         <w:w w:val="61"/>
         <w:fitText w:val="567" w:id="-996946944"/>
+        <w:rPrChange w:id="54" w:author="Martin Gerdin Wärnberg" w:date="2024-05-09T11:54:00Z">
+          <w:rPr>
+            <w:w w:val="61"/>
+            <w:fitText w:val="567" w:id="-996946944"/>
+          </w:rPr>
+        </w:rPrChange>
       </w:rPr>
       <w:instrText xml:space="preserve"> NUMPAGES  \* Arabic  \* MERGEFORMAT </w:instrText>
     </w:r>
     <w:r>
       <w:rPr>
+        <w:spacing w:val="1"/>
         <w:w w:val="61"/>
         <w:fitText w:val="567" w:id="-996946944"/>
+        <w:rPrChange w:id="55" w:author="Martin Gerdin Wärnberg" w:date="2024-05-09T11:54:00Z">
+          <w:rPr>
+            <w:w w:val="61"/>
+            <w:fitText w:val="567" w:id="-996946944"/>
+          </w:rPr>
+        </w:rPrChange>
       </w:rPr>
       <w:fldChar w:fldCharType="separate"/>
     </w:r>
     <w:r>
       <w:rPr>
-        <w:spacing w:val="8"/>
+        <w:spacing w:val="6"/>
         <w:w w:val="61"/>
         <w:fitText w:val="567" w:id="-996946944"/>
+        <w:rPrChange w:id="56" w:author="Martin Gerdin Wärnberg" w:date="2024-05-09T11:54:00Z">
+          <w:rPr>
+            <w:spacing w:val="8"/>
+            <w:w w:val="61"/>
+            <w:fitText w:val="567" w:id="-996946944"/>
+          </w:rPr>
+        </w:rPrChange>
       </w:rPr>
       <w:t>1</w:t>
     </w:r>
     <w:r>
       <w:rPr>
-        <w:spacing w:val="8"/>
+        <w:spacing w:val="6"/>
         <w:w w:val="61"/>
         <w:fitText w:val="567" w:id="-996946944"/>
+        <w:rPrChange w:id="57" w:author="Martin Gerdin Wärnberg" w:date="2024-05-09T11:54:00Z">
+          <w:rPr>
+            <w:spacing w:val="8"/>
+            <w:w w:val="61"/>
+            <w:fitText w:val="567" w:id="-996946944"/>
+          </w:rPr>
+        </w:rPrChange>
       </w:rPr>
       <w:fldChar w:fldCharType="end"/>
     </w:r>
@@ -2503,6 +2763,9 @@
 
 <file path=word/people.xml><?xml version="1.0" encoding="utf-8"?>
 <w15:people xmlns:wpc="http://schemas.microsoft.com/office/word/2010/wordprocessingCanvas" xmlns:cx="http://schemas.microsoft.com/office/drawing/2014/chartex" xmlns:cx1="http://schemas.microsoft.com/office/drawing/2015/9/8/chartex" xmlns:cx2="http://schemas.microsoft.com/office/drawing/2015/10/21/chartex" xmlns:cx3="http://schemas.microsoft.com/office/drawing/2016/5/9/chartex" xmlns:cx4="http://schemas.microsoft.com/office/drawing/2016/5/10/chartex" xmlns:cx5="http://schemas.microsoft.com/office/drawing/2016/5/11/chartex" xmlns:cx6="http://schemas.microsoft.com/office/drawing/2016/5/12/chartex" xmlns:cx7="http://schemas.microsoft.com/office/drawing/2016/5/13/chartex" xmlns:cx8="http://schemas.microsoft.com/office/drawing/2016/5/14/chartex" xmlns:mc="http://schemas.openxmlformats.org/markup-compatibility/2006" xmlns:aink="http://schemas.microsoft.com/office/drawing/2016/ink" xmlns:am3d="http://schemas.microsoft.com/office/drawing/2017/model3d" xmlns:o="urn:schemas-microsoft-com:office:office" xmlns:oel="http://schemas.microsoft.com/office/2019/extlst" xmlns:r="http://schemas.openxmlformats.org/officeDocument/2006/relationships" xmlns:m="http://schemas.openxmlformats.org/officeDocument/2006/math" xmlns:v="urn:schemas-microsoft-com:vml" xmlns:wp14="http://schemas.microsoft.com/office/word/2010/wordprocessingDrawing" xmlns:wp="http://schemas.openxmlformats.org/drawingml/2006/wordprocessingDrawing" xmlns:w10="urn:schemas-microsoft-com:office:word" xmlns:w="http://schemas.openxmlformats.org/wordprocessingml/2006/main" xmlns:w14="http://schemas.microsoft.com/office/word/2010/wordml" xmlns:w15="http://schemas.microsoft.com/office/word/2012/wordml" xmlns:w16cex="http://schemas.microsoft.com/office/word/2018/wordml/cex" xmlns:w16cid="http://schemas.microsoft.com/office/word/2016/wordml/cid" xmlns:w16="http://schemas.microsoft.com/office/word/2018/wordml" xmlns:w16sdtdh="http://schemas.microsoft.com/office/word/2020/wordml/sdtdatahash" xmlns:w16se="http://schemas.microsoft.com/office/word/2015/wordml/symex" xmlns:wpg="http://schemas.microsoft.com/office/word/2010/wordprocessingGroup" xmlns:wpi="http://schemas.microsoft.com/office/word/2010/wordprocessingInk" xmlns:wne="http://schemas.microsoft.com/office/word/2006/wordml" xmlns:wps="http://schemas.microsoft.com/office/word/2010/wordprocessingShape" mc:Ignorable="w14 w15 w16se w16cid w16 w16cex w16sdtdh wp14">
+  <w15:person w15:author="Martin Gerdin Wärnberg">
+    <w15:presenceInfo w15:providerId="AD" w15:userId="S::martin.gerdin-warnberg@regionstockholm.se::83e5a7a3-5bd8-48c2-a580-096fcca93a52"/>
+  </w15:person>
   <w15:person w15:author="Samriddhi Ranjan">
     <w15:presenceInfo w15:providerId="AD" w15:userId="S::SRanjan@georgeinstitute.org.in::cc717036-8204-48fa-a99b-e521c594995d"/>
   </w15:person>
@@ -2938,7 +3201,6 @@
   <w:style w:type="character" w:default="1" w:styleId="DefaultParagraphFont">
     <w:name w:val="Default Paragraph Font"/>
     <w:uiPriority w:val="1"/>
-    <w:semiHidden/>
     <w:unhideWhenUsed/>
   </w:style>
   <w:style w:type="table" w:default="1" w:styleId="TableNormal">

</xml_diff>